<commit_message>
Modif repere document. Manque le diagram gant
</commit_message>
<xml_diff>
--- a/doc/bar_2018_csg1_cdcf.docx
+++ b/doc/bar_2018_csg1_cdcf.docx
@@ -303,7 +303,7 @@
                 <w:sz w:val="24"/>
                 <w:szCs w:val="24"/>
               </w:rPr>
-              <w:t xml:space="preserve"> 2016</w:t>
+              <w:t xml:space="preserve"> 2018</w:t>
             </w:r>
           </w:p>
         </w:tc>
@@ -443,7 +443,7 @@
                 <w:sz w:val="24"/>
                 <w:szCs w:val="24"/>
               </w:rPr>
-              <w:t>G2</w:t>
+              <w:t>G1</w:t>
             </w:r>
             <w:bookmarkEnd w:id="1"/>
           </w:p>
@@ -479,17 +479,23 @@
             </w:r>
             <w:bookmarkStart w:id="3" w:name="prj_titre"/>
             <w:r>
-              <w:t>Commande à Distance</w:t>
+              <w:t>Marche</w:t>
             </w:r>
             <w:r>
               <w:t xml:space="preserve"> </w:t>
             </w:r>
             <w:r>
-              <w:t>pour</w:t>
+              <w:t>Arrêt</w:t>
             </w:r>
             <w:r>
               <w:t xml:space="preserve"> </w:t>
             </w:r>
+            <w:r>
+              <w:t>Circuit</w:t>
+            </w:r>
+            <w:r>
+              <w:t xml:space="preserve"> </w:t>
+            </w:r>
             <w:bookmarkEnd w:id="2"/>
             <w:r>
               <w:t>Climatiseurs</w:t>
@@ -503,7 +509,13 @@
               <w:rPr>
                 <w:b/>
               </w:rPr>
-              <w:t>CDC</w:t>
+              <w:t>MAC</w:t>
+            </w:r>
+            <w:r>
+              <w:rPr>
+                <w:b/>
+              </w:rPr>
+              <w:t>C</w:t>
             </w:r>
             <w:bookmarkEnd w:id="4"/>
           </w:p>
@@ -1122,8 +1134,29 @@
                 <w:sz w:val="20"/>
                 <w:szCs w:val="20"/>
               </w:rPr>
-              <w:t> :</w:t>
-            </w:r>
+              <w:t> </w:t>
+            </w:r>
+            <w:proofErr w:type="gramStart"/>
+            <w:r>
+              <w:rPr>
+                <w:rFonts w:ascii="Times New Roman" w:hAnsi="Times New Roman" w:cs="Times New Roman"/>
+                <w:bCs/>
+                <w:sz w:val="20"/>
+                <w:szCs w:val="20"/>
+              </w:rPr>
+              <w:t>:</w:t>
+            </w:r>
+            <w:r>
+              <w:rPr>
+                <w:rFonts w:ascii="Times New Roman" w:hAnsi="Times New Roman" w:cs="Times New Roman"/>
+                <w:b/>
+                <w:bCs/>
+                <w:sz w:val="20"/>
+                <w:szCs w:val="20"/>
+              </w:rPr>
+              <w:t>4</w:t>
+            </w:r>
+            <w:proofErr w:type="gramEnd"/>
           </w:p>
         </w:tc>
       </w:tr>
@@ -1174,6 +1207,15 @@
                 <w:szCs w:val="20"/>
               </w:rPr>
             </w:pPr>
+            <w:r>
+              <w:rPr>
+                <w:rFonts w:ascii="Times New Roman" w:hAnsi="Times New Roman" w:cs="Times New Roman"/>
+                <w:bCs/>
+                <w:sz w:val="20"/>
+                <w:szCs w:val="20"/>
+              </w:rPr>
+              <w:t>BARREAU Pascal</w:t>
+            </w:r>
           </w:p>
         </w:tc>
       </w:tr>
@@ -1252,7 +1294,7 @@
         </w:rPr>
         <w:fldChar w:fldCharType="separate"/>
       </w:r>
-      <w:hyperlink w:anchor="_Toc435467593" w:history="1">
+      <w:hyperlink w:anchor="_Toc498255657" w:history="1">
         <w:r>
           <w:rPr>
             <w:rStyle w:val="Lienhypertexte"/>
@@ -1293,7 +1335,7 @@
             <w:noProof/>
             <w:webHidden/>
           </w:rPr>
-          <w:instrText xml:space="preserve"> PAGEREF _Toc435467593 \h </w:instrText>
+          <w:instrText xml:space="preserve"> PAGEREF _Toc498255657 \h </w:instrText>
         </w:r>
         <w:r>
           <w:rPr>
@@ -1313,7 +1355,7 @@
             <w:noProof/>
             <w:webHidden/>
           </w:rPr>
-          <w:t>2</w:t>
+          <w:t>3</w:t>
         </w:r>
         <w:r>
           <w:rPr>
@@ -1336,7 +1378,7 @@
           <w:lang w:eastAsia="fr-FR"/>
         </w:rPr>
       </w:pPr>
-      <w:hyperlink w:anchor="_Toc435467594" w:history="1">
+      <w:hyperlink w:anchor="_Toc498255658" w:history="1">
         <w:r>
           <w:rPr>
             <w:rStyle w:val="Lienhypertexte"/>
@@ -1377,7 +1419,7 @@
             <w:noProof/>
             <w:webHidden/>
           </w:rPr>
-          <w:instrText xml:space="preserve"> PAGEREF _Toc435467594 \h </w:instrText>
+          <w:instrText xml:space="preserve"> PAGEREF _Toc498255658 \h </w:instrText>
         </w:r>
         <w:r>
           <w:rPr>
@@ -1397,7 +1439,7 @@
             <w:noProof/>
             <w:webHidden/>
           </w:rPr>
-          <w:t>2</w:t>
+          <w:t>3</w:t>
         </w:r>
         <w:r>
           <w:rPr>
@@ -1420,7 +1462,7 @@
           <w:lang w:eastAsia="fr-FR"/>
         </w:rPr>
       </w:pPr>
-      <w:hyperlink w:anchor="_Toc435467595" w:history="1">
+      <w:hyperlink w:anchor="_Toc498255659" w:history="1">
         <w:r>
           <w:rPr>
             <w:rStyle w:val="Lienhypertexte"/>
@@ -1461,7 +1503,7 @@
             <w:noProof/>
             <w:webHidden/>
           </w:rPr>
-          <w:instrText xml:space="preserve"> PAGEREF _Toc435467595 \h </w:instrText>
+          <w:instrText xml:space="preserve"> PAGEREF _Toc498255659 \h </w:instrText>
         </w:r>
         <w:r>
           <w:rPr>
@@ -1481,7 +1523,7 @@
             <w:noProof/>
             <w:webHidden/>
           </w:rPr>
-          <w:t>2</w:t>
+          <w:t>3</w:t>
         </w:r>
         <w:r>
           <w:rPr>
@@ -1504,7 +1546,7 @@
           <w:lang w:eastAsia="fr-FR"/>
         </w:rPr>
       </w:pPr>
-      <w:hyperlink w:anchor="_Toc435467596" w:history="1">
+      <w:hyperlink w:anchor="_Toc498255660" w:history="1">
         <w:r>
           <w:rPr>
             <w:rStyle w:val="Lienhypertexte"/>
@@ -1545,7 +1587,7 @@
             <w:noProof/>
             <w:webHidden/>
           </w:rPr>
-          <w:instrText xml:space="preserve"> PAGEREF _Toc435467596 \h </w:instrText>
+          <w:instrText xml:space="preserve"> PAGEREF _Toc498255660 \h </w:instrText>
         </w:r>
         <w:r>
           <w:rPr>
@@ -1565,7 +1607,7 @@
             <w:noProof/>
             <w:webHidden/>
           </w:rPr>
-          <w:t>3</w:t>
+          <w:t>4</w:t>
         </w:r>
         <w:r>
           <w:rPr>
@@ -1588,7 +1630,7 @@
           <w:lang w:eastAsia="fr-FR"/>
         </w:rPr>
       </w:pPr>
-      <w:hyperlink w:anchor="_Toc435467597" w:history="1">
+      <w:hyperlink w:anchor="_Toc498255661" w:history="1">
         <w:r>
           <w:rPr>
             <w:rStyle w:val="Lienhypertexte"/>
@@ -1629,7 +1671,7 @@
             <w:noProof/>
             <w:webHidden/>
           </w:rPr>
-          <w:instrText xml:space="preserve"> PAGEREF _Toc435467597 \h </w:instrText>
+          <w:instrText xml:space="preserve"> PAGEREF _Toc498255661 \h </w:instrText>
         </w:r>
         <w:r>
           <w:rPr>
@@ -1649,7 +1691,7 @@
             <w:noProof/>
             <w:webHidden/>
           </w:rPr>
-          <w:t>3</w:t>
+          <w:t>4</w:t>
         </w:r>
         <w:r>
           <w:rPr>
@@ -1672,7 +1714,7 @@
           <w:lang w:eastAsia="fr-FR"/>
         </w:rPr>
       </w:pPr>
-      <w:hyperlink w:anchor="_Toc435467598" w:history="1">
+      <w:hyperlink w:anchor="_Toc498255662" w:history="1">
         <w:r>
           <w:rPr>
             <w:rStyle w:val="Lienhypertexte"/>
@@ -1713,7 +1755,7 @@
             <w:noProof/>
             <w:webHidden/>
           </w:rPr>
-          <w:instrText xml:space="preserve"> PAGEREF _Toc435467598 \h </w:instrText>
+          <w:instrText xml:space="preserve"> PAGEREF _Toc498255662 \h </w:instrText>
         </w:r>
         <w:r>
           <w:rPr>
@@ -1733,7 +1775,7 @@
             <w:noProof/>
             <w:webHidden/>
           </w:rPr>
-          <w:t>4</w:t>
+          <w:t>5</w:t>
         </w:r>
         <w:r>
           <w:rPr>
@@ -1756,7 +1798,7 @@
           <w:lang w:eastAsia="fr-FR"/>
         </w:rPr>
       </w:pPr>
-      <w:hyperlink w:anchor="_Toc435467599" w:history="1">
+      <w:hyperlink w:anchor="_Toc498255663" w:history="1">
         <w:r>
           <w:rPr>
             <w:rStyle w:val="Lienhypertexte"/>
@@ -1780,85 +1822,51 @@
         </w:r>
         <w:r>
           <w:rPr>
-            <w:noProof/>
-            <w:webHidden/>
-          </w:rPr>
-          <w:tab/>
-        </w:r>
-        <w:r>
-          <w:rPr>
-            <w:noProof/>
-            <w:webHidden/>
-          </w:rPr>
-          <w:fldChar w:fldCharType="begin"/>
-        </w:r>
-        <w:r>
-          <w:rPr>
-            <w:noProof/>
-            <w:webHidden/>
-          </w:rPr>
-          <w:instrText xml:space="preserve"> PAGEREF _Toc435467599 \h </w:instrText>
-        </w:r>
-        <w:r>
-          <w:rPr>
-            <w:noProof/>
-            <w:webHidden/>
-          </w:rPr>
-        </w:r>
-        <w:r>
-          <w:rPr>
-            <w:noProof/>
-            <w:webHidden/>
-          </w:rPr>
-          <w:fldChar w:fldCharType="separate"/>
-        </w:r>
-        <w:r>
-          <w:rPr>
-            <w:noProof/>
-            <w:webHidden/>
-          </w:rPr>
-          <w:t>4</w:t>
-        </w:r>
-        <w:r>
-          <w:rPr>
-            <w:noProof/>
-            <w:webHidden/>
-          </w:rPr>
-          <w:fldChar w:fldCharType="end"/>
-        </w:r>
-      </w:hyperlink>
-    </w:p>
-    <w:p>
-      <w:pPr>
-        <w:pStyle w:val="TM3"/>
-        <w:tabs>
-          <w:tab w:val="left" w:pos="1320"/>
-          <w:tab w:val="right" w:leader="dot" w:pos="10648"/>
-        </w:tabs>
-        <w:rPr>
-          <w:noProof/>
-        </w:rPr>
-      </w:pPr>
-      <w:hyperlink w:anchor="_Toc435467600" w:history="1">
-        <w:r>
-          <w:rPr>
             <w:rStyle w:val="Lienhypertexte"/>
             <w:noProof/>
+            <w:lang w:eastAsia="fr-FR"/>
           </w:rPr>
-          <w:t>4.1.1.</w:t>
-        </w:r>
-        <w:r>
-          <w:rPr>
-            <w:noProof/>
-          </w:rPr>
-          <w:tab/>
-        </w:r>
-        <w:r>
-          <w:rPr>
-            <w:rStyle w:val="Lienhypertexte"/>
-            <w:noProof/>
-          </w:rPr>
-          <w:t>Diagramme des cas d’utilisation du lampadaire</w:t>
+          <w:drawing>
+            <wp:inline distT="0" distB="0" distL="0" distR="0" wp14:anchorId="0A3DF991" wp14:editId="069BF48A">
+              <wp:extent cx="5973263" cy="3770269"/>
+              <wp:effectExtent l="0" t="0" r="8890" b="1905"/>
+              <wp:docPr id="4" name="Image 4"/>
+              <wp:cNvGraphicFramePr>
+                <a:graphicFrameLocks xmlns:a="http://schemas.openxmlformats.org/drawingml/2006/main" noChangeAspect="1"/>
+              </wp:cNvGraphicFramePr>
+              <a:graphic xmlns:a="http://schemas.openxmlformats.org/drawingml/2006/main">
+                <a:graphicData uri="http://schemas.openxmlformats.org/drawingml/2006/picture">
+                  <pic:pic xmlns:pic="http://schemas.openxmlformats.org/drawingml/2006/picture">
+                    <pic:nvPicPr>
+                      <pic:cNvPr id="1" name=""/>
+                      <pic:cNvPicPr/>
+                    </pic:nvPicPr>
+                    <pic:blipFill>
+                      <a:blip r:embed="rId9">
+                        <a:extLst>
+                          <a:ext uri="{28A0092B-C50C-407E-A947-70E740481C1C}">
+                            <a14:useLocalDpi xmlns:a14="http://schemas.microsoft.com/office/drawing/2010/main" val="0"/>
+                          </a:ext>
+                        </a:extLst>
+                      </a:blip>
+                      <a:stretch>
+                        <a:fillRect/>
+                      </a:stretch>
+                    </pic:blipFill>
+                    <pic:spPr>
+                      <a:xfrm>
+                        <a:off x="0" y="0"/>
+                        <a:ext cx="5973263" cy="3770269"/>
+                      </a:xfrm>
+                      <a:prstGeom prst="rect">
+                        <a:avLst/>
+                      </a:prstGeom>
+                    </pic:spPr>
+                  </pic:pic>
+                </a:graphicData>
+              </a:graphic>
+            </wp:inline>
+          </w:drawing>
         </w:r>
         <w:r>
           <w:rPr>
@@ -1879,7 +1887,7 @@
             <w:noProof/>
             <w:webHidden/>
           </w:rPr>
-          <w:instrText xml:space="preserve"> PAGEREF _Toc435467600 \h </w:instrText>
+          <w:instrText xml:space="preserve"> PAGEREF _Toc498255663 \h </w:instrText>
         </w:r>
         <w:r>
           <w:rPr>
@@ -1896,12 +1904,10 @@
         </w:r>
         <w:r>
           <w:rPr>
-            <w:b/>
-            <w:bCs/>
             <w:noProof/>
             <w:webHidden/>
           </w:rPr>
-          <w:t>Erreur ! Signet non défini.</w:t>
+          <w:t>5</w:t>
         </w:r>
         <w:r>
           <w:rPr>
@@ -1924,7 +1930,7 @@
           <w:lang w:eastAsia="fr-FR"/>
         </w:rPr>
       </w:pPr>
-      <w:hyperlink w:anchor="_Toc435467601" w:history="1">
+      <w:hyperlink w:anchor="_Toc498255664" w:history="1">
         <w:r>
           <w:rPr>
             <w:rStyle w:val="Lienhypertexte"/>
@@ -1965,7 +1971,7 @@
             <w:noProof/>
             <w:webHidden/>
           </w:rPr>
-          <w:instrText xml:space="preserve"> PAGEREF _Toc435467601 \h </w:instrText>
+          <w:instrText xml:space="preserve"> PAGEREF _Toc498255664 \h </w:instrText>
         </w:r>
         <w:r>
           <w:rPr>
@@ -1985,7 +1991,7 @@
             <w:noProof/>
             <w:webHidden/>
           </w:rPr>
-          <w:t>5</w:t>
+          <w:t>6</w:t>
         </w:r>
         <w:r>
           <w:rPr>
@@ -2008,7 +2014,7 @@
           <w:lang w:eastAsia="fr-FR"/>
         </w:rPr>
       </w:pPr>
-      <w:hyperlink w:anchor="_Toc435467602" w:history="1">
+      <w:hyperlink w:anchor="_Toc498255665" w:history="1">
         <w:r>
           <w:rPr>
             <w:rStyle w:val="Lienhypertexte"/>
@@ -2049,7 +2055,7 @@
             <w:noProof/>
             <w:webHidden/>
           </w:rPr>
-          <w:instrText xml:space="preserve"> PAGEREF _Toc435467602 \h </w:instrText>
+          <w:instrText xml:space="preserve"> PAGEREF _Toc498255665 \h </w:instrText>
         </w:r>
         <w:r>
           <w:rPr>
@@ -2069,7 +2075,7 @@
             <w:noProof/>
             <w:webHidden/>
           </w:rPr>
-          <w:t>5</w:t>
+          <w:t>6</w:t>
         </w:r>
         <w:r>
           <w:rPr>
@@ -2092,7 +2098,7 @@
           <w:lang w:eastAsia="fr-FR"/>
         </w:rPr>
       </w:pPr>
-      <w:hyperlink w:anchor="_Toc435467603" w:history="1">
+      <w:hyperlink w:anchor="_Toc498255666" w:history="1">
         <w:r>
           <w:rPr>
             <w:rStyle w:val="Lienhypertexte"/>
@@ -2133,7 +2139,7 @@
             <w:noProof/>
             <w:webHidden/>
           </w:rPr>
-          <w:instrText xml:space="preserve"> PAGEREF _Toc435467603 \h </w:instrText>
+          <w:instrText xml:space="preserve"> PAGEREF _Toc498255666 \h </w:instrText>
         </w:r>
         <w:r>
           <w:rPr>
@@ -2153,7 +2159,7 @@
             <w:noProof/>
             <w:webHidden/>
           </w:rPr>
-          <w:t>6</w:t>
+          <w:t>7</w:t>
         </w:r>
         <w:r>
           <w:rPr>
@@ -2176,7 +2182,7 @@
           <w:lang w:eastAsia="fr-FR"/>
         </w:rPr>
       </w:pPr>
-      <w:hyperlink w:anchor="_Toc435467604" w:history="1">
+      <w:hyperlink w:anchor="_Toc498255667" w:history="1">
         <w:r>
           <w:rPr>
             <w:rStyle w:val="Lienhypertexte"/>
@@ -2217,7 +2223,7 @@
             <w:noProof/>
             <w:webHidden/>
           </w:rPr>
-          <w:instrText xml:space="preserve"> PAGEREF _Toc435467604 \h </w:instrText>
+          <w:instrText xml:space="preserve"> PAGEREF _Toc498255667 \h </w:instrText>
         </w:r>
         <w:r>
           <w:rPr>
@@ -2237,7 +2243,7 @@
             <w:noProof/>
             <w:webHidden/>
           </w:rPr>
-          <w:t>7</w:t>
+          <w:t>8</w:t>
         </w:r>
         <w:r>
           <w:rPr>
@@ -2260,7 +2266,7 @@
           <w:lang w:eastAsia="fr-FR"/>
         </w:rPr>
       </w:pPr>
-      <w:hyperlink w:anchor="_Toc435467605" w:history="1">
+      <w:hyperlink w:anchor="_Toc498255668" w:history="1">
         <w:r>
           <w:rPr>
             <w:rStyle w:val="Lienhypertexte"/>
@@ -2301,7 +2307,7 @@
             <w:noProof/>
             <w:webHidden/>
           </w:rPr>
-          <w:instrText xml:space="preserve"> PAGEREF _Toc435467605 \h </w:instrText>
+          <w:instrText xml:space="preserve"> PAGEREF _Toc498255668 \h </w:instrText>
         </w:r>
         <w:r>
           <w:rPr>
@@ -2321,7 +2327,7 @@
             <w:noProof/>
             <w:webHidden/>
           </w:rPr>
-          <w:t>8</w:t>
+          <w:t>9</w:t>
         </w:r>
         <w:r>
           <w:rPr>
@@ -2344,7 +2350,7 @@
           <w:lang w:eastAsia="fr-FR"/>
         </w:rPr>
       </w:pPr>
-      <w:hyperlink w:anchor="_Toc435467606" w:history="1">
+      <w:hyperlink w:anchor="_Toc498255669" w:history="1">
         <w:r>
           <w:rPr>
             <w:rStyle w:val="Lienhypertexte"/>
@@ -2385,7 +2391,7 @@
             <w:noProof/>
             <w:webHidden/>
           </w:rPr>
-          <w:instrText xml:space="preserve"> PAGEREF _Toc435467606 \h </w:instrText>
+          <w:instrText xml:space="preserve"> PAGEREF _Toc498255669 \h </w:instrText>
         </w:r>
         <w:r>
           <w:rPr>
@@ -2405,7 +2411,7 @@
             <w:noProof/>
             <w:webHidden/>
           </w:rPr>
-          <w:t>8</w:t>
+          <w:t>9</w:t>
         </w:r>
         <w:r>
           <w:rPr>
@@ -2428,7 +2434,7 @@
           <w:lang w:eastAsia="fr-FR"/>
         </w:rPr>
       </w:pPr>
-      <w:hyperlink w:anchor="_Toc435467607" w:history="1">
+      <w:hyperlink w:anchor="_Toc498255670" w:history="1">
         <w:r>
           <w:rPr>
             <w:rStyle w:val="Lienhypertexte"/>
@@ -2469,7 +2475,7 @@
             <w:noProof/>
             <w:webHidden/>
           </w:rPr>
-          <w:instrText xml:space="preserve"> PAGEREF _Toc435467607 \h </w:instrText>
+          <w:instrText xml:space="preserve"> PAGEREF _Toc498255670 \h </w:instrText>
         </w:r>
         <w:r>
           <w:rPr>
@@ -2489,7 +2495,7 @@
             <w:noProof/>
             <w:webHidden/>
           </w:rPr>
-          <w:t>8</w:t>
+          <w:t>9</w:t>
         </w:r>
         <w:r>
           <w:rPr>
@@ -2512,7 +2518,7 @@
           <w:lang w:eastAsia="fr-FR"/>
         </w:rPr>
       </w:pPr>
-      <w:hyperlink w:anchor="_Toc435467608" w:history="1">
+      <w:hyperlink w:anchor="_Toc498255671" w:history="1">
         <w:r>
           <w:rPr>
             <w:rStyle w:val="Lienhypertexte"/>
@@ -2553,7 +2559,7 @@
             <w:noProof/>
             <w:webHidden/>
           </w:rPr>
-          <w:instrText xml:space="preserve"> PAGEREF _Toc435467608 \h </w:instrText>
+          <w:instrText xml:space="preserve"> PAGEREF _Toc498255671 \h </w:instrText>
         </w:r>
         <w:r>
           <w:rPr>
@@ -2573,7 +2579,7 @@
             <w:noProof/>
             <w:webHidden/>
           </w:rPr>
-          <w:t>8</w:t>
+          <w:t>9</w:t>
         </w:r>
         <w:r>
           <w:rPr>
@@ -2596,7 +2602,7 @@
           <w:lang w:eastAsia="fr-FR"/>
         </w:rPr>
       </w:pPr>
-      <w:hyperlink w:anchor="_Toc435467609" w:history="1">
+      <w:hyperlink w:anchor="_Toc498255672" w:history="1">
         <w:r>
           <w:rPr>
             <w:rStyle w:val="Lienhypertexte"/>
@@ -2637,7 +2643,7 @@
             <w:noProof/>
             <w:webHidden/>
           </w:rPr>
-          <w:instrText xml:space="preserve"> PAGEREF _Toc435467609 \h </w:instrText>
+          <w:instrText xml:space="preserve"> PAGEREF _Toc498255672 \h </w:instrText>
         </w:r>
         <w:r>
           <w:rPr>
@@ -2657,7 +2663,7 @@
             <w:noProof/>
             <w:webHidden/>
           </w:rPr>
-          <w:t>8</w:t>
+          <w:t>9</w:t>
         </w:r>
         <w:r>
           <w:rPr>
@@ -2680,7 +2686,7 @@
           <w:lang w:eastAsia="fr-FR"/>
         </w:rPr>
       </w:pPr>
-      <w:hyperlink w:anchor="_Toc435467610" w:history="1">
+      <w:hyperlink w:anchor="_Toc498255673" w:history="1">
         <w:r>
           <w:rPr>
             <w:rStyle w:val="Lienhypertexte"/>
@@ -2721,7 +2727,7 @@
             <w:noProof/>
             <w:webHidden/>
           </w:rPr>
-          <w:instrText xml:space="preserve"> PAGEREF _Toc435467610 \h </w:instrText>
+          <w:instrText xml:space="preserve"> PAGEREF _Toc498255673 \h </w:instrText>
         </w:r>
         <w:r>
           <w:rPr>
@@ -2741,7 +2747,7 @@
             <w:noProof/>
             <w:webHidden/>
           </w:rPr>
-          <w:t>8</w:t>
+          <w:t>9</w:t>
         </w:r>
         <w:r>
           <w:rPr>
@@ -2764,7 +2770,7 @@
           <w:lang w:eastAsia="fr-FR"/>
         </w:rPr>
       </w:pPr>
-      <w:hyperlink w:anchor="_Toc435467611" w:history="1">
+      <w:hyperlink w:anchor="_Toc498255674" w:history="1">
         <w:r>
           <w:rPr>
             <w:rStyle w:val="Lienhypertexte"/>
@@ -2805,7 +2811,7 @@
             <w:noProof/>
             <w:webHidden/>
           </w:rPr>
-          <w:instrText xml:space="preserve"> PAGEREF _Toc435467611 \h </w:instrText>
+          <w:instrText xml:space="preserve"> PAGEREF _Toc498255674 \h </w:instrText>
         </w:r>
         <w:r>
           <w:rPr>
@@ -2825,7 +2831,7 @@
             <w:noProof/>
             <w:webHidden/>
           </w:rPr>
-          <w:t>9</w:t>
+          <w:t>10</w:t>
         </w:r>
         <w:r>
           <w:rPr>
@@ -2848,7 +2854,7 @@
           <w:lang w:eastAsia="fr-FR"/>
         </w:rPr>
       </w:pPr>
-      <w:hyperlink w:anchor="_Toc435467612" w:history="1">
+      <w:hyperlink w:anchor="_Toc498255675" w:history="1">
         <w:r>
           <w:rPr>
             <w:rStyle w:val="Lienhypertexte"/>
@@ -2889,7 +2895,7 @@
             <w:noProof/>
             <w:webHidden/>
           </w:rPr>
-          <w:instrText xml:space="preserve"> PAGEREF _Toc435467612 \h </w:instrText>
+          <w:instrText xml:space="preserve"> PAGEREF _Toc498255675 \h </w:instrText>
         </w:r>
         <w:r>
           <w:rPr>
@@ -2909,7 +2915,7 @@
             <w:noProof/>
             <w:webHidden/>
           </w:rPr>
-          <w:t>9</w:t>
+          <w:t>10</w:t>
         </w:r>
         <w:r>
           <w:rPr>
@@ -2932,7 +2938,7 @@
           <w:lang w:eastAsia="fr-FR"/>
         </w:rPr>
       </w:pPr>
-      <w:hyperlink w:anchor="_Toc435467613" w:history="1">
+      <w:hyperlink w:anchor="_Toc498255676" w:history="1">
         <w:r>
           <w:rPr>
             <w:rStyle w:val="Lienhypertexte"/>
@@ -2973,7 +2979,7 @@
             <w:noProof/>
             <w:webHidden/>
           </w:rPr>
-          <w:instrText xml:space="preserve"> PAGEREF _Toc435467613 \h </w:instrText>
+          <w:instrText xml:space="preserve"> PAGEREF _Toc498255676 \h </w:instrText>
         </w:r>
         <w:r>
           <w:rPr>
@@ -2993,7 +2999,7 @@
             <w:noProof/>
             <w:webHidden/>
           </w:rPr>
-          <w:t>9</w:t>
+          <w:t>10</w:t>
         </w:r>
         <w:r>
           <w:rPr>
@@ -3031,7 +3037,7 @@
       <w:pPr>
         <w:pStyle w:val="Titre1"/>
       </w:pPr>
-      <w:bookmarkStart w:id="5" w:name="_Toc435467593"/>
+      <w:bookmarkStart w:id="5" w:name="_Toc498255657"/>
       <w:r>
         <w:lastRenderedPageBreak/>
         <w:t>Présentation</w:t>
@@ -3051,7 +3057,7 @@
       <w:pPr>
         <w:pStyle w:val="Titre2"/>
       </w:pPr>
-      <w:bookmarkStart w:id="6" w:name="_Toc435467594"/>
+      <w:bookmarkStart w:id="6" w:name="_Toc498255658"/>
       <w:r>
         <w:t>Contexte</w:t>
       </w:r>
@@ -3663,7 +3669,7 @@
       <w:pPr>
         <w:pStyle w:val="Titre2"/>
       </w:pPr>
-      <w:bookmarkStart w:id="7" w:name="_Toc435467595"/>
+      <w:bookmarkStart w:id="7" w:name="_Toc498255659"/>
       <w:r>
         <w:t>Présentation du projet</w:t>
       </w:r>
@@ -3678,7 +3684,19 @@
         <w:t xml:space="preserve">Le système à vocation à être utilisé </w:t>
       </w:r>
       <w:r>
-        <w:t xml:space="preserve">dans un établissement disposant de nombreuses climatisations individuelles disséminée dans des salles </w:t>
+        <w:t>dans un établissement</w:t>
+      </w:r>
+      <w:r>
+        <w:t xml:space="preserve"> (hôtels, bureaux, écoles)</w:t>
+      </w:r>
+      <w:r>
+        <w:t xml:space="preserve"> disposant de nombreuses climatisations individuelles disséminée dans des </w:t>
+      </w:r>
+      <w:r>
+        <w:t>pièces</w:t>
+      </w:r>
+      <w:r>
+        <w:t xml:space="preserve"> </w:t>
       </w:r>
       <w:r>
         <w:t>éparses</w:t>
@@ -3700,18 +3718,23 @@
       </w:r>
     </w:p>
     <w:p>
-      <w:pPr>
-        <w:jc w:val="center"/>
-      </w:pPr>
       <w:r>
         <w:rPr>
           <w:noProof/>
           <w:lang w:eastAsia="fr-FR"/>
         </w:rPr>
         <w:drawing>
-          <wp:inline distT="0" distB="0" distL="0" distR="0" wp14:anchorId="7CEE7C25" wp14:editId="641D9206">
+          <wp:anchor distT="0" distB="0" distL="114300" distR="114300" simplePos="0" relativeHeight="251659264" behindDoc="0" locked="0" layoutInCell="1" allowOverlap="1" wp14:anchorId="7328F49C" wp14:editId="053CE782">
+            <wp:simplePos x="1862919" y="5527343"/>
+            <wp:positionH relativeFrom="column">
+              <wp:posOffset>1863374</wp:posOffset>
+            </wp:positionH>
+            <wp:positionV relativeFrom="paragraph">
+              <wp:align>top</wp:align>
+            </wp:positionV>
             <wp:extent cx="3830128" cy="3845089"/>
             <wp:effectExtent l="0" t="0" r="0" b="3175"/>
+            <wp:wrapSquare wrapText="bothSides"/>
             <wp:docPr id="9" name="Image 9"/>
             <wp:cNvGraphicFramePr>
               <a:graphicFrameLocks xmlns:a="http://schemas.openxmlformats.org/drawingml/2006/main" noChangeAspect="1"/>
@@ -3724,7 +3747,7 @@
                     <pic:cNvPicPr/>
                   </pic:nvPicPr>
                   <pic:blipFill>
-                    <a:blip r:embed="rId9">
+                    <a:blip r:embed="rId10">
                       <a:extLst>
                         <a:ext uri="{28A0092B-C50C-407E-A947-70E740481C1C}">
                           <a14:useLocalDpi xmlns:a14="http://schemas.microsoft.com/office/drawing/2010/main" val="0"/>
@@ -3738,7 +3761,7 @@
                   <pic:spPr>
                     <a:xfrm>
                       <a:off x="0" y="0"/>
-                      <a:ext cx="3844240" cy="3859256"/>
+                      <a:ext cx="3830128" cy="3845089"/>
                     </a:xfrm>
                     <a:prstGeom prst="rect">
                       <a:avLst/>
@@ -3747,15 +3770,18 @@
                 </pic:pic>
               </a:graphicData>
             </a:graphic>
-          </wp:inline>
+          </wp:anchor>
         </w:drawing>
+      </w:r>
+      <w:r>
+        <w:br w:type="textWrapping" w:clear="all"/>
       </w:r>
     </w:p>
     <w:p>
       <w:pPr>
         <w:pStyle w:val="Titre2"/>
       </w:pPr>
-      <w:bookmarkStart w:id="8" w:name="_Toc435467596"/>
+      <w:bookmarkStart w:id="8" w:name="_Toc498255660"/>
       <w:r>
         <w:lastRenderedPageBreak/>
         <w:t>Situation du projet dans son contexte</w:t>
@@ -4105,12 +4131,12 @@
           <w:szCs w:val="26"/>
         </w:rPr>
       </w:pPr>
-      <w:bookmarkStart w:id="9" w:name="_Toc435467597"/>
     </w:p>
     <w:p>
       <w:pPr>
         <w:pStyle w:val="Titre2"/>
       </w:pPr>
+      <w:bookmarkStart w:id="9" w:name="_Toc498255661"/>
       <w:r>
         <w:t>Cahier des charges – Expression du besoin</w:t>
       </w:r>
@@ -4148,7 +4174,7 @@
                     <pic:cNvPicPr/>
                   </pic:nvPicPr>
                   <pic:blipFill>
-                    <a:blip r:embed="rId10" cstate="print">
+                    <a:blip r:embed="rId11" cstate="print">
                       <a:extLst>
                         <a:ext uri="{28A0092B-C50C-407E-A947-70E740481C1C}">
                           <a14:useLocalDpi xmlns:a14="http://schemas.microsoft.com/office/drawing/2010/main" val="0"/>
@@ -4805,7 +4831,7 @@
       <w:pPr>
         <w:pStyle w:val="Titre1"/>
       </w:pPr>
-      <w:bookmarkStart w:id="10" w:name="_Toc435467598"/>
+      <w:bookmarkStart w:id="10" w:name="_Toc498255662"/>
       <w:r>
         <w:lastRenderedPageBreak/>
         <w:t>Spécifications</w:t>
@@ -4816,11 +4842,10 @@
       <w:pPr>
         <w:pStyle w:val="Titre2"/>
       </w:pPr>
-      <w:bookmarkStart w:id="11" w:name="_Toc435467599"/>
+      <w:bookmarkStart w:id="11" w:name="_Toc498255663"/>
       <w:r>
         <w:t>Diagrammes SYSML</w:t>
       </w:r>
-      <w:bookmarkEnd w:id="11"/>
       <w:r>
         <w:rPr>
           <w:noProof/>
@@ -4842,7 +4867,7 @@
                     <pic:cNvPicPr/>
                   </pic:nvPicPr>
                   <pic:blipFill>
-                    <a:blip r:embed="rId11">
+                    <a:blip r:embed="rId9">
                       <a:extLst>
                         <a:ext uri="{28A0092B-C50C-407E-A947-70E740481C1C}">
                           <a14:useLocalDpi xmlns:a14="http://schemas.microsoft.com/office/drawing/2010/main" val="0"/>
@@ -4868,6 +4893,7 @@
           </wp:inline>
         </w:drawing>
       </w:r>
+      <w:bookmarkEnd w:id="11"/>
     </w:p>
     <w:p>
       <w:pPr>
@@ -5180,7 +5206,7 @@
       <w:pPr>
         <w:pStyle w:val="Titre2"/>
       </w:pPr>
-      <w:bookmarkStart w:id="14" w:name="_Toc435467601"/>
+      <w:bookmarkStart w:id="14" w:name="_Toc498255664"/>
       <w:bookmarkEnd w:id="12"/>
       <w:bookmarkEnd w:id="13"/>
       <w:r>
@@ -5256,6 +5282,14 @@
           <w:lang w:val="en-US"/>
         </w:rPr>
         <w:t>8266</w:t>
+      </w:r>
+      <w:r>
+        <w:rPr>
+          <w:rFonts w:ascii="Times New Roman" w:hAnsi="Times New Roman"/>
+          <w:i/>
+          <w:lang w:val="en-US"/>
+        </w:rPr>
+        <w:t>/ESP32</w:t>
       </w:r>
       <w:proofErr w:type="gramStart"/>
       <w:r>
@@ -5316,7 +5350,23 @@
           <w:rFonts w:ascii="Times New Roman" w:hAnsi="Times New Roman"/>
           <w:i/>
         </w:rPr>
-        <w:t>Eclipse, Git/</w:t>
+        <w:t xml:space="preserve">Eclipse, </w:t>
+      </w:r>
+      <w:r>
+        <w:rPr>
+          <w:rFonts w:ascii="Times New Roman" w:hAnsi="Times New Roman"/>
+          <w:i/>
+        </w:rPr>
+        <w:t xml:space="preserve">Papyrus, </w:t>
+      </w:r>
+      <w:bookmarkStart w:id="15" w:name="_GoBack"/>
+      <w:bookmarkEnd w:id="15"/>
+      <w:r>
+        <w:rPr>
+          <w:rFonts w:ascii="Times New Roman" w:hAnsi="Times New Roman"/>
+          <w:i/>
+        </w:rPr>
+        <w:t>Git/</w:t>
       </w:r>
       <w:proofErr w:type="spellStart"/>
       <w:r>
@@ -5500,7 +5550,7 @@
       <w:pPr>
         <w:pStyle w:val="Titre2"/>
       </w:pPr>
-      <w:bookmarkStart w:id="15" w:name="_Toc435467602"/>
+      <w:bookmarkStart w:id="16" w:name="_Toc498255665"/>
       <w:r>
         <w:t xml:space="preserve">Ressources mises à </w:t>
       </w:r>
@@ -5510,7 +5560,7 @@
       <w:r>
         <w:t xml:space="preserve"> des étudiants (logiciels / matériels / documents)</w:t>
       </w:r>
-      <w:bookmarkEnd w:id="15"/>
+      <w:bookmarkEnd w:id="16"/>
     </w:p>
     <w:p>
       <w:pPr>
@@ -5562,12 +5612,12 @@
       <w:pPr>
         <w:pStyle w:val="Titre1"/>
       </w:pPr>
-      <w:bookmarkStart w:id="16" w:name="_Toc435467603"/>
+      <w:bookmarkStart w:id="17" w:name="_Toc498255666"/>
       <w:r>
         <w:lastRenderedPageBreak/>
         <w:t>Répartition des fonctions ou cas d’utilisation par étudiant</w:t>
       </w:r>
-      <w:bookmarkEnd w:id="16"/>
+      <w:bookmarkEnd w:id="17"/>
     </w:p>
     <w:tbl>
       <w:tblPr>
@@ -6523,12 +6573,12 @@
       <w:pPr>
         <w:pStyle w:val="Titre1"/>
       </w:pPr>
-      <w:bookmarkStart w:id="17" w:name="_Toc435467604"/>
+      <w:bookmarkStart w:id="18" w:name="_Toc498255667"/>
       <w:r>
         <w:lastRenderedPageBreak/>
         <w:t>Exploitation Pédagogique – Compétences terminales évaluées :</w:t>
       </w:r>
-      <w:bookmarkEnd w:id="17"/>
+      <w:bookmarkEnd w:id="18"/>
     </w:p>
     <w:p>
       <w:pPr>
@@ -14691,84 +14741,51 @@
       <w:pPr>
         <w:pStyle w:val="Titre1"/>
       </w:pPr>
-      <w:bookmarkStart w:id="18" w:name="_Toc435467605"/>
+      <w:bookmarkStart w:id="19" w:name="_Toc498255668"/>
       <w:r>
         <w:lastRenderedPageBreak/>
         <w:t>Planification (Gantt)</w:t>
       </w:r>
-      <w:bookmarkEnd w:id="18"/>
+      <w:bookmarkEnd w:id="19"/>
     </w:p>
     <w:p>
       <w:pPr>
         <w:pStyle w:val="Sansinterligne"/>
+        <w:jc w:val="center"/>
+        <w:rPr>
+          <w:b/>
+          <w:sz w:val="160"/>
+        </w:rPr>
       </w:pPr>
       <w:r>
         <w:rPr>
+          <w:b/>
           <w:noProof/>
+          <w:sz w:val="160"/>
           <w:lang w:eastAsia="fr-FR"/>
         </w:rPr>
-        <w:drawing>
-          <wp:inline distT="0" distB="0" distL="0" distR="0">
-            <wp:extent cx="6767830" cy="1210945"/>
-            <wp:effectExtent l="0" t="0" r="0" b="8255"/>
-            <wp:docPr id="2" name="Image 2"/>
-            <wp:cNvGraphicFramePr>
-              <a:graphicFrameLocks xmlns:a="http://schemas.openxmlformats.org/drawingml/2006/main" noChangeAspect="1"/>
-            </wp:cNvGraphicFramePr>
-            <a:graphic xmlns:a="http://schemas.openxmlformats.org/drawingml/2006/main">
-              <a:graphicData uri="http://schemas.openxmlformats.org/drawingml/2006/picture">
-                <pic:pic xmlns:pic="http://schemas.openxmlformats.org/drawingml/2006/picture">
-                  <pic:nvPicPr>
-                    <pic:cNvPr id="2" name="E6.2.png"/>
-                    <pic:cNvPicPr/>
-                  </pic:nvPicPr>
-                  <pic:blipFill>
-                    <a:blip r:embed="rId12">
-                      <a:extLst>
-                        <a:ext uri="{28A0092B-C50C-407E-A947-70E740481C1C}">
-                          <a14:useLocalDpi xmlns:a14="http://schemas.microsoft.com/office/drawing/2010/main" val="0"/>
-                        </a:ext>
-                      </a:extLst>
-                    </a:blip>
-                    <a:stretch>
-                      <a:fillRect/>
-                    </a:stretch>
-                  </pic:blipFill>
-                  <pic:spPr>
-                    <a:xfrm>
-                      <a:off x="0" y="0"/>
-                      <a:ext cx="6767830" cy="1210945"/>
-                    </a:xfrm>
-                    <a:prstGeom prst="rect">
-                      <a:avLst/>
-                    </a:prstGeom>
-                  </pic:spPr>
-                </pic:pic>
-              </a:graphicData>
-            </a:graphic>
-          </wp:inline>
-        </w:drawing>
+        <w:t>TBD</w:t>
       </w:r>
     </w:p>
     <w:p>
       <w:pPr>
         <w:pStyle w:val="Titre1"/>
       </w:pPr>
-      <w:bookmarkStart w:id="19" w:name="_Toc435467606"/>
+      <w:bookmarkStart w:id="20" w:name="_Toc498255669"/>
       <w:r>
         <w:t>Condition d’évaluation pour l’épreuve E6-2</w:t>
       </w:r>
-      <w:bookmarkEnd w:id="19"/>
+      <w:bookmarkEnd w:id="20"/>
     </w:p>
     <w:p>
       <w:pPr>
         <w:pStyle w:val="Titre2"/>
       </w:pPr>
-      <w:bookmarkStart w:id="20" w:name="_Toc435467607"/>
+      <w:bookmarkStart w:id="21" w:name="_Toc498255670"/>
       <w:r>
         <w:t>Disponibilité des équipements</w:t>
       </w:r>
-      <w:bookmarkEnd w:id="20"/>
+      <w:bookmarkEnd w:id="21"/>
     </w:p>
     <w:p>
       <w:pPr>
@@ -14835,11 +14852,11 @@
       <w:pPr>
         <w:pStyle w:val="Titre2"/>
       </w:pPr>
-      <w:bookmarkStart w:id="21" w:name="_Toc435467608"/>
+      <w:bookmarkStart w:id="22" w:name="_Toc498255671"/>
       <w:r>
         <w:t>Atteintes des objectifs du point de vue client</w:t>
       </w:r>
-      <w:bookmarkEnd w:id="21"/>
+      <w:bookmarkEnd w:id="22"/>
     </w:p>
     <w:p>
       <w:pPr>
@@ -14901,14 +14918,14 @@
       <w:pPr>
         <w:pStyle w:val="Titre2"/>
       </w:pPr>
-      <w:bookmarkStart w:id="22" w:name="_Toc435467609"/>
+      <w:bookmarkStart w:id="23" w:name="_Toc498255672"/>
       <w:r>
         <w:t>Avenants</w:t>
       </w:r>
       <w:r>
         <w:t> :</w:t>
       </w:r>
-      <w:bookmarkEnd w:id="22"/>
+      <w:bookmarkEnd w:id="23"/>
     </w:p>
     <w:p>
       <w:pPr>
@@ -14932,11 +14949,11 @@
       <w:pPr>
         <w:pStyle w:val="Titre1"/>
       </w:pPr>
-      <w:bookmarkStart w:id="23" w:name="_Toc435467610"/>
+      <w:bookmarkStart w:id="24" w:name="_Toc498255673"/>
       <w:r>
         <w:t>Observation de la commission de Validation</w:t>
       </w:r>
-      <w:bookmarkEnd w:id="23"/>
+      <w:bookmarkEnd w:id="24"/>
     </w:p>
     <w:tbl>
       <w:tblPr>
@@ -15022,7 +15039,7 @@
                 <w:bCs/>
                 <w:noProof/>
               </w:rPr>
-              <w:t>9</w:t>
+              <w:t>10</w:t>
             </w:r>
             <w:r>
               <w:rPr>
@@ -15184,7 +15201,7 @@
               <w:rPr>
                 <w:i/>
               </w:rPr>
-              <w:t>, le 25</w:t>
+              <w:t>, le 23</w:t>
             </w:r>
             <w:r>
               <w:rPr>
@@ -15205,7 +15222,7 @@
                 <w:i/>
               </w:rPr>
               <w:tab/>
-              <w:t>2015</w:t>
+              <w:t>2017</w:t>
             </w:r>
           </w:p>
         </w:tc>
@@ -16151,12 +16168,12 @@
       <w:pPr>
         <w:pStyle w:val="Titre2"/>
       </w:pPr>
-      <w:bookmarkStart w:id="24" w:name="_Toc435467611"/>
+      <w:bookmarkStart w:id="25" w:name="_Toc498255674"/>
       <w:r>
         <w:lastRenderedPageBreak/>
         <w:t>Avis formulé par la commission de validation :</w:t>
       </w:r>
-      <w:bookmarkEnd w:id="24"/>
+      <w:bookmarkEnd w:id="25"/>
     </w:p>
     <w:p>
       <w:pPr>
@@ -16512,11 +16529,11 @@
       <w:pPr>
         <w:pStyle w:val="Titre2"/>
       </w:pPr>
-      <w:bookmarkStart w:id="25" w:name="_Toc435467612"/>
+      <w:bookmarkStart w:id="26" w:name="_Toc498255675"/>
       <w:r>
         <w:t>Nom des membres de la commission de validation académique :</w:t>
       </w:r>
-      <w:bookmarkEnd w:id="25"/>
+      <w:bookmarkEnd w:id="26"/>
     </w:p>
     <w:p>
       <w:pPr>
@@ -16797,11 +16814,11 @@
       <w:pPr>
         <w:pStyle w:val="Titre2"/>
       </w:pPr>
-      <w:bookmarkStart w:id="26" w:name="_Toc435467613"/>
+      <w:bookmarkStart w:id="27" w:name="_Toc498255676"/>
       <w:r>
         <w:t>Visa de l’autorité académique :</w:t>
       </w:r>
-      <w:bookmarkEnd w:id="26"/>
+      <w:bookmarkEnd w:id="27"/>
     </w:p>
     <w:tbl>
       <w:tblPr>
@@ -16923,11 +16940,9 @@
         </w:tabs>
         <w:spacing w:after="0" w:line="240" w:lineRule="auto"/>
       </w:pPr>
-      <w:bookmarkStart w:id="27" w:name="_GoBack"/>
-      <w:bookmarkEnd w:id="27"/>
     </w:p>
     <w:sectPr>
-      <w:footerReference w:type="default" r:id="rId13"/>
+      <w:footerReference w:type="default" r:id="rId12"/>
       <w:pgSz w:w="11906" w:h="16838"/>
       <w:pgMar w:top="720" w:right="624" w:bottom="720" w:left="624" w:header="709" w:footer="709" w:gutter="0"/>
       <w:cols w:space="708"/>
@@ -16979,11 +16994,11 @@
       <w:tblLook w:val="04A0" w:firstRow="1" w:lastRow="0" w:firstColumn="1" w:lastColumn="0" w:noHBand="0" w:noVBand="1"/>
     </w:tblPr>
     <w:tblGrid>
-      <w:gridCol w:w="4387"/>
-      <w:gridCol w:w="970"/>
-      <w:gridCol w:w="580"/>
-      <w:gridCol w:w="4088"/>
-      <w:gridCol w:w="629"/>
+      <w:gridCol w:w="4619"/>
+      <w:gridCol w:w="1008"/>
+      <w:gridCol w:w="594"/>
+      <w:gridCol w:w="3562"/>
+      <w:gridCol w:w="871"/>
     </w:tblGrid>
     <w:tr>
       <w:tc>
@@ -17026,7 +17041,7 @@
               <w:sz w:val="16"/>
               <w:szCs w:val="16"/>
             </w:rPr>
-            <w:t>bar_2016_csg2</w:t>
+            <w:t>bar_2018_csg1</w:t>
           </w:r>
           <w:r>
             <w:rPr>
@@ -17114,7 +17129,7 @@
               <w:sz w:val="16"/>
               <w:szCs w:val="16"/>
             </w:rPr>
-            <w:t>CSG2</w:t>
+            <w:t>CSG1</w:t>
           </w:r>
           <w:r>
             <w:rPr>
@@ -17163,13 +17178,7 @@
               <w:bCs/>
               <w:i/>
             </w:rPr>
-            <w:t>Commande à Distance pour</w:t>
-          </w:r>
-          <w:r>
-            <w:rPr>
-              <w:i/>
-            </w:rPr>
-            <w:t xml:space="preserve"> Climatiseurs</w:t>
+            <w:t>Marche Arrêt Circuit Climatiseurs</w:t>
           </w:r>
           <w:r>
             <w:rPr>
@@ -17222,7 +17231,7 @@
               <w:b/>
               <w:bCs/>
             </w:rPr>
-            <w:t>CDC</w:t>
+            <w:t>MACC</w:t>
           </w:r>
           <w:r>
             <w:rPr>
@@ -17348,7 +17357,7 @@
               <w:bCs/>
               <w:noProof/>
             </w:rPr>
-            <w:t>8</w:t>
+            <w:t>10</w:t>
           </w:r>
           <w:r>
             <w:rPr>
@@ -17385,7 +17394,7 @@
               <w:bCs/>
               <w:noProof/>
             </w:rPr>
-            <w:t>9</w:t>
+            <w:t>10</w:t>
           </w:r>
           <w:r>
             <w:rPr>
@@ -21014,7 +21023,7 @@
 </file>
 
 <file path=customXml/itemProps1.xml><?xml version="1.0" encoding="utf-8"?>
-<ds:datastoreItem xmlns:ds="http://schemas.openxmlformats.org/officeDocument/2006/customXml" ds:itemID="{1BA76072-FBF3-41D4-AD0C-99CE368F0BAC}">
+<ds:datastoreItem xmlns:ds="http://schemas.openxmlformats.org/officeDocument/2006/customXml" ds:itemID="{7F926379-0BEB-48C4-806D-0A054CE8BD0C}">
   <ds:schemaRefs>
     <ds:schemaRef ds:uri="http://schemas.openxmlformats.org/officeDocument/2006/bibliography"/>
   </ds:schemaRefs>

</xml_diff>